<commit_message>
Sprint 2 review modified
</commit_message>
<xml_diff>
--- a/Sprint_2/[QUAD-CORE] Sprint 2 Review.docx
+++ b/Sprint_2/[QUAD-CORE] Sprint 2 Review.docx
@@ -579,11 +579,13 @@
               <w:spacing w:line="240" w:lineRule="auto"/>
               <w:rPr>
                 <w:b w:val="1"/>
+                <w:bCs w:val="1"/>
               </w:rPr>
             </w:pPr>
             <w:r>
               <w:rPr>
                 <w:b w:val="1"/>
+                <w:bCs w:val="1"/>
                 <w:rtl w:val="0"/>
               </w:rPr>
               <w:t xml:space="preserve">Meeting Name</w:t>
@@ -606,11 +608,13 @@
               <w:spacing w:line="240" w:lineRule="auto"/>
               <w:rPr>
                 <w:b w:val="1"/>
+                <w:bCs w:val="1"/>
               </w:rPr>
             </w:pPr>
             <w:r>
               <w:rPr>
                 <w:b w:val="1"/>
+                <w:bCs w:val="1"/>
                 <w:rtl w:val="0"/>
               </w:rPr>
               <w:t xml:space="preserve">Date of Meeting</w:t>
@@ -633,11 +637,13 @@
               <w:spacing w:line="240" w:lineRule="auto"/>
               <w:rPr>
                 <w:b w:val="1"/>
+                <w:bCs w:val="1"/>
               </w:rPr>
             </w:pPr>
             <w:r>
               <w:rPr>
                 <w:b w:val="1"/>
+                <w:bCs w:val="1"/>
                 <w:rtl w:val="0"/>
               </w:rPr>
               <w:t xml:space="preserve">Notes</w:t>
@@ -1066,7 +1072,7 @@
     </w:p>
     <w:p>
       <w:pPr>
-        <w:ind w:left="0" w:firstLine="0"/>
+        <w:jc w:val="both"/>
         <w:rPr/>
       </w:pPr>
       <w:r>
@@ -1092,22 +1098,21 @@
         <w:tblLook w:val="0600"/>
       </w:tblPr>
       <w:tblGrid>
-        <w:gridCol w:w="2340"/>
-        <w:gridCol w:w="2340"/>
-        <w:gridCol w:w="2340"/>
-        <w:gridCol w:w="2340"/>
+        <w:gridCol w:w="5790"/>
+        <w:gridCol w:w="975"/>
+        <w:gridCol w:w="2595"/>
         <w:tblGridChange w:id="0">
           <w:tblGrid>
-            <w:gridCol w:w="2340"/>
-            <w:gridCol w:w="2340"/>
-            <w:gridCol w:w="2340"/>
-            <w:gridCol w:w="2340"/>
+            <w:gridCol w:w="5790"/>
+            <w:gridCol w:w="975"/>
+            <w:gridCol w:w="2595"/>
           </w:tblGrid>
         </w:tblGridChange>
       </w:tblGrid>
       <w:tr>
         <w:trPr>
           <w:cantSplit w:val="0"/>
+          <w:trHeight w:val="700.95703125" w:hRule="atLeast"/>
           <w:tblHeader w:val="0"/>
         </w:trPr>
         <w:tc>
@@ -1122,12 +1127,15 @@
           </w:tcPr>
           <w:p>
             <w:pPr>
+              <w:widowControl w:val="0"/>
+              <w:spacing w:line="240" w:lineRule="auto"/>
               <w:jc w:val="center"/>
               <w:rPr/>
             </w:pPr>
             <w:r>
               <w:rPr>
                 <w:b w:val="1"/>
+                <w:bCs w:val="1"/>
                 <w:rtl w:val="0"/>
               </w:rPr>
               <w:t xml:space="preserve">Title</w:t>
@@ -1151,70 +1159,47 @@
           </w:tcPr>
           <w:p>
             <w:pPr>
+              <w:widowControl w:val="0"/>
+              <w:spacing w:line="240" w:lineRule="auto"/>
               <w:jc w:val="center"/>
               <w:rPr/>
             </w:pPr>
             <w:r>
               <w:rPr>
                 <w:b w:val="1"/>
-                <w:rtl w:val="0"/>
-              </w:rPr>
-              <w:t xml:space="preserve">Status (To Do/In Progress/Done)</w:t>
-            </w:r>
-            <w:r>
-              <w:rPr>
-                <w:rtl w:val="0"/>
-              </w:rPr>
-            </w:r>
-          </w:p>
-        </w:tc>
-        <w:tc>
-          <w:tcPr>
-            <w:tcMar>
-              <w:top w:w="100.0" w:type="dxa"/>
-              <w:left w:w="100.0" w:type="dxa"/>
-              <w:bottom w:w="100.0" w:type="dxa"/>
-              <w:right w:w="100.0" w:type="dxa"/>
-            </w:tcMar>
-            <w:vAlign w:val="top"/>
-          </w:tcPr>
-          <w:p>
-            <w:pPr>
+                <w:bCs w:val="1"/>
+                <w:rtl w:val="0"/>
+              </w:rPr>
+              <w:t xml:space="preserve">Story Points</w:t>
+            </w:r>
+            <w:r>
+              <w:rPr>
+                <w:rtl w:val="0"/>
+              </w:rPr>
+            </w:r>
+          </w:p>
+        </w:tc>
+        <w:tc>
+          <w:tcPr>
+            <w:tcMar>
+              <w:top w:w="100.0" w:type="dxa"/>
+              <w:left w:w="100.0" w:type="dxa"/>
+              <w:bottom w:w="100.0" w:type="dxa"/>
+              <w:right w:w="100.0" w:type="dxa"/>
+            </w:tcMar>
+            <w:vAlign w:val="top"/>
+          </w:tcPr>
+          <w:p>
+            <w:pPr>
+              <w:widowControl w:val="0"/>
+              <w:spacing w:line="240" w:lineRule="auto"/>
               <w:jc w:val="center"/>
               <w:rPr/>
             </w:pPr>
             <w:r>
               <w:rPr>
                 <w:b w:val="1"/>
-                <w:rtl w:val="0"/>
-              </w:rPr>
-              <w:t xml:space="preserve">Estimated Story Points</w:t>
-            </w:r>
-            <w:r>
-              <w:rPr>
-                <w:rtl w:val="0"/>
-              </w:rPr>
-            </w:r>
-          </w:p>
-        </w:tc>
-        <w:tc>
-          <w:tcPr>
-            <w:tcMar>
-              <w:top w:w="100.0" w:type="dxa"/>
-              <w:left w:w="100.0" w:type="dxa"/>
-              <w:bottom w:w="100.0" w:type="dxa"/>
-              <w:right w:w="100.0" w:type="dxa"/>
-            </w:tcMar>
-            <w:vAlign w:val="top"/>
-          </w:tcPr>
-          <w:p>
-            <w:pPr>
-              <w:jc w:val="center"/>
-              <w:rPr/>
-            </w:pPr>
-            <w:r>
-              <w:rPr>
-                <w:b w:val="1"/>
+                <w:bCs w:val="1"/>
                 <w:rtl w:val="0"/>
               </w:rPr>
               <w:t xml:space="preserve">Assignee</w:t>
@@ -1244,79 +1229,69 @@
           </w:tcPr>
           <w:p>
             <w:pPr>
-              <w:rPr/>
-            </w:pPr>
-            <w:r>
-              <w:rPr>
-                <w:rtl w:val="0"/>
-              </w:rPr>
-              <w:t xml:space="preserve">Implement registration form</w:t>
-            </w:r>
-          </w:p>
-        </w:tc>
-        <w:tc>
-          <w:tcPr>
-            <w:tcMar>
-              <w:top w:w="100.0" w:type="dxa"/>
-              <w:left w:w="100.0" w:type="dxa"/>
-              <w:bottom w:w="100.0" w:type="dxa"/>
-              <w:right w:w="100.0" w:type="dxa"/>
-            </w:tcMar>
-            <w:vAlign w:val="top"/>
-          </w:tcPr>
-          <w:p>
-            <w:pPr>
-              <w:rPr/>
-            </w:pPr>
-            <w:r>
-              <w:rPr>
-                <w:rtl w:val="0"/>
-              </w:rPr>
-              <w:t xml:space="preserve">Done</w:t>
-            </w:r>
-          </w:p>
-        </w:tc>
-        <w:tc>
-          <w:tcPr>
-            <w:tcMar>
-              <w:top w:w="100.0" w:type="dxa"/>
-              <w:left w:w="100.0" w:type="dxa"/>
-              <w:bottom w:w="100.0" w:type="dxa"/>
-              <w:right w:w="100.0" w:type="dxa"/>
-            </w:tcMar>
-            <w:vAlign w:val="top"/>
-          </w:tcPr>
-          <w:p>
-            <w:pPr>
-              <w:rPr/>
-            </w:pPr>
-            <w:r>
-              <w:rPr>
-                <w:rtl w:val="0"/>
-              </w:rPr>
-              <w:t xml:space="preserve">3</w:t>
-            </w:r>
-          </w:p>
-        </w:tc>
-        <w:tc>
-          <w:tcPr>
-            <w:tcMar>
-              <w:top w:w="100.0" w:type="dxa"/>
-              <w:left w:w="100.0" w:type="dxa"/>
-              <w:bottom w:w="100.0" w:type="dxa"/>
-              <w:right w:w="100.0" w:type="dxa"/>
-            </w:tcMar>
-            <w:vAlign w:val="top"/>
-          </w:tcPr>
-          <w:p>
-            <w:pPr>
-              <w:rPr/>
-            </w:pPr>
-            <w:r>
-              <w:rPr>
-                <w:rtl w:val="0"/>
-              </w:rPr>
-              <w:t xml:space="preserve">X</w:t>
+              <w:widowControl w:val="0"/>
+              <w:spacing w:line="240" w:lineRule="auto"/>
+              <w:rPr/>
+            </w:pPr>
+            <w:r>
+              <w:rPr>
+                <w:rtl w:val="0"/>
+              </w:rPr>
+              <w:t xml:space="preserve">Determine the overall system architecture and component structure</w:t>
+            </w:r>
+          </w:p>
+        </w:tc>
+        <w:tc>
+          <w:tcPr>
+            <w:tcMar>
+              <w:top w:w="100.0" w:type="dxa"/>
+              <w:left w:w="100.0" w:type="dxa"/>
+              <w:bottom w:w="100.0" w:type="dxa"/>
+              <w:right w:w="100.0" w:type="dxa"/>
+            </w:tcMar>
+            <w:vAlign w:val="top"/>
+          </w:tcPr>
+          <w:p>
+            <w:pPr>
+              <w:widowControl w:val="0"/>
+              <w:spacing w:line="240" w:lineRule="auto"/>
+              <w:rPr/>
+            </w:pPr>
+            <w:r>
+              <w:rPr>
+                <w:rtl w:val="0"/>
+              </w:rPr>
+              <w:t xml:space="preserve">5</w:t>
+            </w:r>
+          </w:p>
+        </w:tc>
+        <w:tc>
+          <w:tcPr>
+            <w:tcMar>
+              <w:top w:w="100.0" w:type="dxa"/>
+              <w:left w:w="100.0" w:type="dxa"/>
+              <w:bottom w:w="100.0" w:type="dxa"/>
+              <w:right w:w="100.0" w:type="dxa"/>
+            </w:tcMar>
+            <w:vAlign w:val="top"/>
+          </w:tcPr>
+          <w:p>
+            <w:pPr>
+              <w:widowControl w:val="0"/>
+              <w:spacing w:line="240" w:lineRule="auto"/>
+              <w:rPr/>
+            </w:pPr>
+            <w:r>
+              <w:rPr>
+                <w:rtl w:val="0"/>
+              </w:rPr>
+              <w:t xml:space="preserve">Kayrahan</w:t>
+            </w:r>
+            <w:r>
+              <w:rPr>
+                <w:rtl w:val="0"/>
+              </w:rPr>
+              <w:t xml:space="preserve"> Toprak Tosun</w:t>
             </w:r>
           </w:p>
         </w:tc>
@@ -1338,50 +1313,32 @@
           </w:tcPr>
           <w:p>
             <w:pPr>
-              <w:rPr/>
-            </w:pPr>
-            <w:r>
-              <w:rPr>
-                <w:rtl w:val="0"/>
-              </w:rPr>
-              <w:t xml:space="preserve">Send confirmation email on signup</w:t>
-            </w:r>
-          </w:p>
-        </w:tc>
-        <w:tc>
-          <w:tcPr>
-            <w:tcMar>
-              <w:top w:w="100.0" w:type="dxa"/>
-              <w:left w:w="100.0" w:type="dxa"/>
-              <w:bottom w:w="100.0" w:type="dxa"/>
-              <w:right w:w="100.0" w:type="dxa"/>
-            </w:tcMar>
-            <w:vAlign w:val="top"/>
-          </w:tcPr>
-          <w:p>
-            <w:pPr>
-              <w:rPr/>
-            </w:pPr>
-            <w:r>
-              <w:rPr>
-                <w:rtl w:val="0"/>
-              </w:rPr>
-              <w:t xml:space="preserve">In Progress</w:t>
-            </w:r>
-          </w:p>
-        </w:tc>
-        <w:tc>
-          <w:tcPr>
-            <w:tcMar>
-              <w:top w:w="100.0" w:type="dxa"/>
-              <w:left w:w="100.0" w:type="dxa"/>
-              <w:bottom w:w="100.0" w:type="dxa"/>
-              <w:right w:w="100.0" w:type="dxa"/>
-            </w:tcMar>
-            <w:vAlign w:val="top"/>
-          </w:tcPr>
-          <w:p>
-            <w:pPr>
+              <w:widowControl w:val="0"/>
+              <w:spacing w:line="240" w:lineRule="auto"/>
+              <w:rPr/>
+            </w:pPr>
+            <w:r>
+              <w:rPr>
+                <w:rtl w:val="0"/>
+              </w:rPr>
+              <w:t xml:space="preserve">Research cloud vs self-hosted solutions for the system architecture</w:t>
+            </w:r>
+          </w:p>
+        </w:tc>
+        <w:tc>
+          <w:tcPr>
+            <w:tcMar>
+              <w:top w:w="100.0" w:type="dxa"/>
+              <w:left w:w="100.0" w:type="dxa"/>
+              <w:bottom w:w="100.0" w:type="dxa"/>
+              <w:right w:w="100.0" w:type="dxa"/>
+            </w:tcMar>
+            <w:vAlign w:val="top"/>
+          </w:tcPr>
+          <w:p>
+            <w:pPr>
+              <w:widowControl w:val="0"/>
+              <w:spacing w:line="240" w:lineRule="auto"/>
               <w:rPr/>
             </w:pPr>
             <w:r>
@@ -1404,13 +1361,729 @@
           </w:tcPr>
           <w:p>
             <w:pPr>
-              <w:rPr/>
-            </w:pPr>
-            <w:r>
-              <w:rPr>
-                <w:rtl w:val="0"/>
-              </w:rPr>
-              <w:t xml:space="preserve">X</w:t>
+              <w:widowControl w:val="0"/>
+              <w:spacing w:line="240" w:lineRule="auto"/>
+              <w:rPr/>
+            </w:pPr>
+            <w:r>
+              <w:rPr>
+                <w:rtl w:val="0"/>
+              </w:rPr>
+              <w:t xml:space="preserve">Ebrar Sude Doğan</w:t>
+            </w:r>
+          </w:p>
+        </w:tc>
+      </w:tr>
+      <w:tr>
+        <w:trPr>
+          <w:cantSplit w:val="0"/>
+          <w:tblHeader w:val="0"/>
+        </w:trPr>
+        <w:tc>
+          <w:tcPr>
+            <w:tcMar>
+              <w:top w:w="100.0" w:type="dxa"/>
+              <w:left w:w="100.0" w:type="dxa"/>
+              <w:bottom w:w="100.0" w:type="dxa"/>
+              <w:right w:w="100.0" w:type="dxa"/>
+            </w:tcMar>
+            <w:vAlign w:val="top"/>
+          </w:tcPr>
+          <w:p>
+            <w:pPr>
+              <w:widowControl w:val="0"/>
+              <w:spacing w:line="240" w:lineRule="auto"/>
+              <w:rPr/>
+            </w:pPr>
+            <w:r>
+              <w:rPr>
+                <w:rtl w:val="0"/>
+              </w:rPr>
+              <w:t xml:space="preserve">Research necessary technologies for the project</w:t>
+            </w:r>
+          </w:p>
+        </w:tc>
+        <w:tc>
+          <w:tcPr>
+            <w:tcMar>
+              <w:top w:w="100.0" w:type="dxa"/>
+              <w:left w:w="100.0" w:type="dxa"/>
+              <w:bottom w:w="100.0" w:type="dxa"/>
+              <w:right w:w="100.0" w:type="dxa"/>
+            </w:tcMar>
+            <w:vAlign w:val="top"/>
+          </w:tcPr>
+          <w:p>
+            <w:pPr>
+              <w:widowControl w:val="0"/>
+              <w:spacing w:line="240" w:lineRule="auto"/>
+              <w:rPr/>
+            </w:pPr>
+            <w:r>
+              <w:rPr>
+                <w:rtl w:val="0"/>
+              </w:rPr>
+              <w:t xml:space="preserve">3</w:t>
+            </w:r>
+          </w:p>
+        </w:tc>
+        <w:tc>
+          <w:tcPr>
+            <w:tcMar>
+              <w:top w:w="100.0" w:type="dxa"/>
+              <w:left w:w="100.0" w:type="dxa"/>
+              <w:bottom w:w="100.0" w:type="dxa"/>
+              <w:right w:w="100.0" w:type="dxa"/>
+            </w:tcMar>
+            <w:vAlign w:val="top"/>
+          </w:tcPr>
+          <w:p>
+            <w:pPr>
+              <w:widowControl w:val="0"/>
+              <w:spacing w:line="240" w:lineRule="auto"/>
+              <w:rPr/>
+            </w:pPr>
+            <w:r>
+              <w:rPr>
+                <w:rtl w:val="0"/>
+              </w:rPr>
+              <w:t xml:space="preserve">Ebrar Sude Doğan</w:t>
+            </w:r>
+          </w:p>
+        </w:tc>
+      </w:tr>
+      <w:tr>
+        <w:trPr>
+          <w:cantSplit w:val="0"/>
+          <w:tblHeader w:val="0"/>
+        </w:trPr>
+        <w:tc>
+          <w:tcPr>
+            <w:tcMar>
+              <w:top w:w="100.0" w:type="dxa"/>
+              <w:left w:w="100.0" w:type="dxa"/>
+              <w:bottom w:w="100.0" w:type="dxa"/>
+              <w:right w:w="100.0" w:type="dxa"/>
+            </w:tcMar>
+            <w:vAlign w:val="top"/>
+          </w:tcPr>
+          <w:p>
+            <w:pPr>
+              <w:widowControl w:val="0"/>
+              <w:spacing w:line="240" w:lineRule="auto"/>
+              <w:rPr/>
+            </w:pPr>
+            <w:r>
+              <w:rPr>
+                <w:rtl w:val="0"/>
+              </w:rPr>
+              <w:t xml:space="preserve">Testing briefly the APIs to be used in the project</w:t>
+            </w:r>
+          </w:p>
+        </w:tc>
+        <w:tc>
+          <w:tcPr>
+            <w:tcMar>
+              <w:top w:w="100.0" w:type="dxa"/>
+              <w:left w:w="100.0" w:type="dxa"/>
+              <w:bottom w:w="100.0" w:type="dxa"/>
+              <w:right w:w="100.0" w:type="dxa"/>
+            </w:tcMar>
+            <w:vAlign w:val="top"/>
+          </w:tcPr>
+          <w:p>
+            <w:pPr>
+              <w:widowControl w:val="0"/>
+              <w:spacing w:line="240" w:lineRule="auto"/>
+              <w:rPr/>
+            </w:pPr>
+            <w:r>
+              <w:rPr>
+                <w:rtl w:val="0"/>
+              </w:rPr>
+              <w:t xml:space="preserve">3</w:t>
+            </w:r>
+          </w:p>
+        </w:tc>
+        <w:tc>
+          <w:tcPr>
+            <w:tcMar>
+              <w:top w:w="100.0" w:type="dxa"/>
+              <w:left w:w="100.0" w:type="dxa"/>
+              <w:bottom w:w="100.0" w:type="dxa"/>
+              <w:right w:w="100.0" w:type="dxa"/>
+            </w:tcMar>
+            <w:vAlign w:val="top"/>
+          </w:tcPr>
+          <w:p>
+            <w:pPr>
+              <w:widowControl w:val="0"/>
+              <w:spacing w:line="240" w:lineRule="auto"/>
+              <w:rPr/>
+            </w:pPr>
+            <w:r>
+              <w:rPr>
+                <w:rtl w:val="0"/>
+              </w:rPr>
+              <w:t xml:space="preserve">Tuna Kodal</w:t>
+            </w:r>
+          </w:p>
+        </w:tc>
+      </w:tr>
+      <w:tr>
+        <w:trPr>
+          <w:cantSplit w:val="0"/>
+          <w:tblHeader w:val="0"/>
+        </w:trPr>
+        <w:tc>
+          <w:tcPr>
+            <w:tcMar>
+              <w:top w:w="100.0" w:type="dxa"/>
+              <w:left w:w="100.0" w:type="dxa"/>
+              <w:bottom w:w="100.0" w:type="dxa"/>
+              <w:right w:w="100.0" w:type="dxa"/>
+            </w:tcMar>
+            <w:vAlign w:val="top"/>
+          </w:tcPr>
+          <w:p>
+            <w:pPr>
+              <w:widowControl w:val="0"/>
+              <w:spacing w:line="240" w:lineRule="auto"/>
+              <w:rPr/>
+            </w:pPr>
+            <w:r>
+              <w:rPr>
+                <w:rtl w:val="0"/>
+              </w:rPr>
+              <w:t xml:space="preserve">Researching alternatives to paid APIs / Contacting the API owners for trials etc.</w:t>
+            </w:r>
+          </w:p>
+        </w:tc>
+        <w:tc>
+          <w:tcPr>
+            <w:tcMar>
+              <w:top w:w="100.0" w:type="dxa"/>
+              <w:left w:w="100.0" w:type="dxa"/>
+              <w:bottom w:w="100.0" w:type="dxa"/>
+              <w:right w:w="100.0" w:type="dxa"/>
+            </w:tcMar>
+            <w:vAlign w:val="top"/>
+          </w:tcPr>
+          <w:p>
+            <w:pPr>
+              <w:widowControl w:val="0"/>
+              <w:spacing w:line="240" w:lineRule="auto"/>
+              <w:rPr/>
+            </w:pPr>
+            <w:r>
+              <w:rPr>
+                <w:rtl w:val="0"/>
+              </w:rPr>
+              <w:t xml:space="preserve">2</w:t>
+            </w:r>
+          </w:p>
+        </w:tc>
+        <w:tc>
+          <w:tcPr>
+            <w:tcMar>
+              <w:top w:w="100.0" w:type="dxa"/>
+              <w:left w:w="100.0" w:type="dxa"/>
+              <w:bottom w:w="100.0" w:type="dxa"/>
+              <w:right w:w="100.0" w:type="dxa"/>
+            </w:tcMar>
+            <w:vAlign w:val="top"/>
+          </w:tcPr>
+          <w:p>
+            <w:pPr>
+              <w:widowControl w:val="0"/>
+              <w:spacing w:line="240" w:lineRule="auto"/>
+              <w:rPr/>
+            </w:pPr>
+            <w:r>
+              <w:rPr>
+                <w:rtl w:val="0"/>
+              </w:rPr>
+              <w:t xml:space="preserve">Tuna Kodal</w:t>
+            </w:r>
+          </w:p>
+        </w:tc>
+      </w:tr>
+      <w:tr>
+        <w:trPr>
+          <w:cantSplit w:val="0"/>
+          <w:tblHeader w:val="0"/>
+        </w:trPr>
+        <w:tc>
+          <w:tcPr>
+            <w:tcMar>
+              <w:top w:w="100.0" w:type="dxa"/>
+              <w:left w:w="100.0" w:type="dxa"/>
+              <w:bottom w:w="100.0" w:type="dxa"/>
+              <w:right w:w="100.0" w:type="dxa"/>
+            </w:tcMar>
+            <w:vAlign w:val="top"/>
+          </w:tcPr>
+          <w:p>
+            <w:pPr>
+              <w:widowControl w:val="0"/>
+              <w:spacing w:line="240" w:lineRule="auto"/>
+              <w:rPr/>
+            </w:pPr>
+            <w:r>
+              <w:rPr>
+                <w:rtl w:val="0"/>
+              </w:rPr>
+              <w:t xml:space="preserve">Create initial architecture and flow diagrams</w:t>
+            </w:r>
+          </w:p>
+        </w:tc>
+        <w:tc>
+          <w:tcPr>
+            <w:tcMar>
+              <w:top w:w="100.0" w:type="dxa"/>
+              <w:left w:w="100.0" w:type="dxa"/>
+              <w:bottom w:w="100.0" w:type="dxa"/>
+              <w:right w:w="100.0" w:type="dxa"/>
+            </w:tcMar>
+            <w:vAlign w:val="top"/>
+          </w:tcPr>
+          <w:p>
+            <w:pPr>
+              <w:widowControl w:val="0"/>
+              <w:spacing w:line="240" w:lineRule="auto"/>
+              <w:rPr/>
+            </w:pPr>
+            <w:r>
+              <w:rPr>
+                <w:rtl w:val="0"/>
+              </w:rPr>
+              <w:t xml:space="preserve">4</w:t>
+            </w:r>
+          </w:p>
+        </w:tc>
+        <w:tc>
+          <w:tcPr>
+            <w:tcMar>
+              <w:top w:w="100.0" w:type="dxa"/>
+              <w:left w:w="100.0" w:type="dxa"/>
+              <w:bottom w:w="100.0" w:type="dxa"/>
+              <w:right w:w="100.0" w:type="dxa"/>
+            </w:tcMar>
+            <w:vAlign w:val="top"/>
+          </w:tcPr>
+          <w:p>
+            <w:pPr>
+              <w:widowControl w:val="0"/>
+              <w:spacing w:line="240" w:lineRule="auto"/>
+              <w:rPr/>
+            </w:pPr>
+            <w:r>
+              <w:rPr>
+                <w:rtl w:val="0"/>
+              </w:rPr>
+              <w:t xml:space="preserve">Erdem Baran</w:t>
+            </w:r>
+          </w:p>
+        </w:tc>
+      </w:tr>
+      <w:tr>
+        <w:trPr>
+          <w:cantSplit w:val="0"/>
+          <w:tblHeader w:val="0"/>
+        </w:trPr>
+        <w:tc>
+          <w:tcPr>
+            <w:tcMar>
+              <w:top w:w="100.0" w:type="dxa"/>
+              <w:left w:w="100.0" w:type="dxa"/>
+              <w:bottom w:w="100.0" w:type="dxa"/>
+              <w:right w:w="100.0" w:type="dxa"/>
+            </w:tcMar>
+            <w:vAlign w:val="top"/>
+          </w:tcPr>
+          <w:p>
+            <w:pPr>
+              <w:widowControl w:val="0"/>
+              <w:spacing w:line="240" w:lineRule="auto"/>
+              <w:rPr/>
+            </w:pPr>
+            <w:r>
+              <w:rPr>
+                <w:rtl w:val="0"/>
+              </w:rPr>
+              <w:t xml:space="preserve">Define dataset requirements and potential data sources</w:t>
+            </w:r>
+          </w:p>
+        </w:tc>
+        <w:tc>
+          <w:tcPr>
+            <w:tcMar>
+              <w:top w:w="100.0" w:type="dxa"/>
+              <w:left w:w="100.0" w:type="dxa"/>
+              <w:bottom w:w="100.0" w:type="dxa"/>
+              <w:right w:w="100.0" w:type="dxa"/>
+            </w:tcMar>
+            <w:vAlign w:val="top"/>
+          </w:tcPr>
+          <w:p>
+            <w:pPr>
+              <w:widowControl w:val="0"/>
+              <w:spacing w:line="240" w:lineRule="auto"/>
+              <w:rPr/>
+            </w:pPr>
+            <w:r>
+              <w:rPr>
+                <w:rtl w:val="0"/>
+              </w:rPr>
+              <w:t xml:space="preserve">2</w:t>
+            </w:r>
+          </w:p>
+        </w:tc>
+        <w:tc>
+          <w:tcPr>
+            <w:tcMar>
+              <w:top w:w="100.0" w:type="dxa"/>
+              <w:left w:w="100.0" w:type="dxa"/>
+              <w:bottom w:w="100.0" w:type="dxa"/>
+              <w:right w:w="100.0" w:type="dxa"/>
+            </w:tcMar>
+            <w:vAlign w:val="top"/>
+          </w:tcPr>
+          <w:p>
+            <w:pPr>
+              <w:widowControl w:val="0"/>
+              <w:spacing w:line="240" w:lineRule="auto"/>
+              <w:rPr/>
+            </w:pPr>
+            <w:r>
+              <w:rPr>
+                <w:rtl w:val="0"/>
+              </w:rPr>
+              <w:t xml:space="preserve">Kayrahan</w:t>
+            </w:r>
+            <w:r>
+              <w:rPr>
+                <w:rtl w:val="0"/>
+              </w:rPr>
+              <w:t xml:space="preserve"> Toprak Tosun</w:t>
+            </w:r>
+          </w:p>
+        </w:tc>
+      </w:tr>
+      <w:tr>
+        <w:trPr>
+          <w:cantSplit w:val="0"/>
+          <w:tblHeader w:val="0"/>
+        </w:trPr>
+        <w:tc>
+          <w:tcPr>
+            <w:tcMar>
+              <w:top w:w="100.0" w:type="dxa"/>
+              <w:left w:w="100.0" w:type="dxa"/>
+              <w:bottom w:w="100.0" w:type="dxa"/>
+              <w:right w:w="100.0" w:type="dxa"/>
+            </w:tcMar>
+            <w:vAlign w:val="top"/>
+          </w:tcPr>
+          <w:p>
+            <w:pPr>
+              <w:widowControl w:val="0"/>
+              <w:spacing w:line="240" w:lineRule="auto"/>
+              <w:rPr/>
+            </w:pPr>
+            <w:r>
+              <w:rPr>
+                <w:rtl w:val="0"/>
+              </w:rPr>
+              <w:t xml:space="preserve">Prepare project management plan update (Jira timeline, sprint schedule)</w:t>
+            </w:r>
+          </w:p>
+        </w:tc>
+        <w:tc>
+          <w:tcPr>
+            <w:tcMar>
+              <w:top w:w="100.0" w:type="dxa"/>
+              <w:left w:w="100.0" w:type="dxa"/>
+              <w:bottom w:w="100.0" w:type="dxa"/>
+              <w:right w:w="100.0" w:type="dxa"/>
+            </w:tcMar>
+            <w:vAlign w:val="top"/>
+          </w:tcPr>
+          <w:p>
+            <w:pPr>
+              <w:widowControl w:val="0"/>
+              <w:spacing w:line="240" w:lineRule="auto"/>
+              <w:rPr/>
+            </w:pPr>
+            <w:r>
+              <w:rPr>
+                <w:rtl w:val="0"/>
+              </w:rPr>
+              <w:t xml:space="preserve">2</w:t>
+            </w:r>
+          </w:p>
+        </w:tc>
+        <w:tc>
+          <w:tcPr>
+            <w:tcMar>
+              <w:top w:w="100.0" w:type="dxa"/>
+              <w:left w:w="100.0" w:type="dxa"/>
+              <w:bottom w:w="100.0" w:type="dxa"/>
+              <w:right w:w="100.0" w:type="dxa"/>
+            </w:tcMar>
+            <w:vAlign w:val="top"/>
+          </w:tcPr>
+          <w:p>
+            <w:pPr>
+              <w:widowControl w:val="0"/>
+              <w:spacing w:line="240" w:lineRule="auto"/>
+              <w:rPr/>
+            </w:pPr>
+            <w:r>
+              <w:rPr>
+                <w:rtl w:val="0"/>
+              </w:rPr>
+              <w:t xml:space="preserve">Kayrahan</w:t>
+            </w:r>
+            <w:r>
+              <w:rPr>
+                <w:rtl w:val="0"/>
+              </w:rPr>
+              <w:t xml:space="preserve"> Toprak Tosun</w:t>
+            </w:r>
+          </w:p>
+        </w:tc>
+      </w:tr>
+      <w:tr>
+        <w:trPr>
+          <w:cantSplit w:val="0"/>
+          <w:tblHeader w:val="0"/>
+        </w:trPr>
+        <w:tc>
+          <w:tcPr>
+            <w:tcMar>
+              <w:top w:w="100.0" w:type="dxa"/>
+              <w:left w:w="100.0" w:type="dxa"/>
+              <w:bottom w:w="100.0" w:type="dxa"/>
+              <w:right w:w="100.0" w:type="dxa"/>
+            </w:tcMar>
+            <w:vAlign w:val="top"/>
+          </w:tcPr>
+          <w:p>
+            <w:pPr>
+              <w:widowControl w:val="0"/>
+              <w:spacing w:line="240" w:lineRule="auto"/>
+              <w:rPr/>
+            </w:pPr>
+            <w:r>
+              <w:rPr>
+                <w:rtl w:val="0"/>
+              </w:rPr>
+              <w:t xml:space="preserve">Research suitable APIs and libraries for integration (OSM, TTS, etc.)</w:t>
+            </w:r>
+          </w:p>
+        </w:tc>
+        <w:tc>
+          <w:tcPr>
+            <w:tcMar>
+              <w:top w:w="100.0" w:type="dxa"/>
+              <w:left w:w="100.0" w:type="dxa"/>
+              <w:bottom w:w="100.0" w:type="dxa"/>
+              <w:right w:w="100.0" w:type="dxa"/>
+            </w:tcMar>
+            <w:vAlign w:val="top"/>
+          </w:tcPr>
+          <w:p>
+            <w:pPr>
+              <w:widowControl w:val="0"/>
+              <w:spacing w:line="240" w:lineRule="auto"/>
+              <w:rPr/>
+            </w:pPr>
+            <w:r>
+              <w:rPr>
+                <w:rtl w:val="0"/>
+              </w:rPr>
+              <w:t xml:space="preserve">3</w:t>
+            </w:r>
+          </w:p>
+        </w:tc>
+        <w:tc>
+          <w:tcPr>
+            <w:tcMar>
+              <w:top w:w="100.0" w:type="dxa"/>
+              <w:left w:w="100.0" w:type="dxa"/>
+              <w:bottom w:w="100.0" w:type="dxa"/>
+              <w:right w:w="100.0" w:type="dxa"/>
+            </w:tcMar>
+            <w:vAlign w:val="top"/>
+          </w:tcPr>
+          <w:p>
+            <w:pPr>
+              <w:widowControl w:val="0"/>
+              <w:spacing w:line="240" w:lineRule="auto"/>
+              <w:rPr/>
+            </w:pPr>
+            <w:r>
+              <w:rPr>
+                <w:rtl w:val="0"/>
+              </w:rPr>
+              <w:t xml:space="preserve">Ebrar Sude Doğan</w:t>
+            </w:r>
+          </w:p>
+        </w:tc>
+      </w:tr>
+      <w:tr>
+        <w:trPr>
+          <w:cantSplit w:val="0"/>
+          <w:tblHeader w:val="0"/>
+        </w:trPr>
+        <w:tc>
+          <w:tcPr>
+            <w:tcMar>
+              <w:top w:w="100.0" w:type="dxa"/>
+              <w:left w:w="100.0" w:type="dxa"/>
+              <w:bottom w:w="100.0" w:type="dxa"/>
+              <w:right w:w="100.0" w:type="dxa"/>
+            </w:tcMar>
+            <w:vAlign w:val="top"/>
+          </w:tcPr>
+          <w:p>
+            <w:pPr>
+              <w:widowControl w:val="0"/>
+              <w:spacing w:line="240" w:lineRule="auto"/>
+              <w:rPr/>
+            </w:pPr>
+            <w:r>
+              <w:rPr>
+                <w:rtl w:val="0"/>
+              </w:rPr>
+              <w:t xml:space="preserve">Identify 4 high-level use cases and write related user stories</w:t>
+            </w:r>
+          </w:p>
+        </w:tc>
+        <w:tc>
+          <w:tcPr>
+            <w:tcMar>
+              <w:top w:w="100.0" w:type="dxa"/>
+              <w:left w:w="100.0" w:type="dxa"/>
+              <w:bottom w:w="100.0" w:type="dxa"/>
+              <w:right w:w="100.0" w:type="dxa"/>
+            </w:tcMar>
+            <w:vAlign w:val="top"/>
+          </w:tcPr>
+          <w:p>
+            <w:pPr>
+              <w:widowControl w:val="0"/>
+              <w:spacing w:line="240" w:lineRule="auto"/>
+              <w:rPr/>
+            </w:pPr>
+            <w:r>
+              <w:rPr>
+                <w:rtl w:val="0"/>
+              </w:rPr>
+              <w:t xml:space="preserve">5</w:t>
+            </w:r>
+          </w:p>
+        </w:tc>
+        <w:tc>
+          <w:tcPr>
+            <w:tcMar>
+              <w:top w:w="100.0" w:type="dxa"/>
+              <w:left w:w="100.0" w:type="dxa"/>
+              <w:bottom w:w="100.0" w:type="dxa"/>
+              <w:right w:w="100.0" w:type="dxa"/>
+            </w:tcMar>
+            <w:vAlign w:val="top"/>
+          </w:tcPr>
+          <w:p>
+            <w:pPr>
+              <w:widowControl w:val="0"/>
+              <w:spacing w:line="240" w:lineRule="auto"/>
+              <w:rPr/>
+            </w:pPr>
+            <w:r>
+              <w:rPr>
+                <w:rtl w:val="0"/>
+              </w:rPr>
+              <w:t xml:space="preserve">Erdem Baran</w:t>
+            </w:r>
+          </w:p>
+        </w:tc>
+      </w:tr>
+      <w:tr>
+        <w:trPr>
+          <w:cantSplit w:val="0"/>
+          <w:tblHeader w:val="0"/>
+        </w:trPr>
+        <w:tc>
+          <w:tcPr>
+            <w:tcMar>
+              <w:top w:w="100.0" w:type="dxa"/>
+              <w:left w:w="100.0" w:type="dxa"/>
+              <w:bottom w:w="100.0" w:type="dxa"/>
+              <w:right w:w="100.0" w:type="dxa"/>
+            </w:tcMar>
+            <w:vAlign w:val="top"/>
+          </w:tcPr>
+          <w:p>
+            <w:pPr>
+              <w:widowControl w:val="0"/>
+              <w:spacing w:line="240" w:lineRule="auto"/>
+              <w:rPr/>
+            </w:pPr>
+            <w:r>
+              <w:rPr>
+                <w:rtl w:val="0"/>
+              </w:rPr>
+              <w:t xml:space="preserve">Finalize the fine-tune the topic and scope of the project</w:t>
+            </w:r>
+          </w:p>
+        </w:tc>
+        <w:tc>
+          <w:tcPr>
+            <w:tcMar>
+              <w:top w:w="100.0" w:type="dxa"/>
+              <w:left w:w="100.0" w:type="dxa"/>
+              <w:bottom w:w="100.0" w:type="dxa"/>
+              <w:right w:w="100.0" w:type="dxa"/>
+            </w:tcMar>
+            <w:vAlign w:val="top"/>
+          </w:tcPr>
+          <w:p>
+            <w:pPr>
+              <w:widowControl w:val="0"/>
+              <w:spacing w:line="240" w:lineRule="auto"/>
+              <w:rPr/>
+            </w:pPr>
+            <w:r>
+              <w:rPr>
+                <w:rtl w:val="0"/>
+              </w:rPr>
+              <w:t xml:space="preserve">3</w:t>
+            </w:r>
+          </w:p>
+        </w:tc>
+        <w:tc>
+          <w:tcPr>
+            <w:tcMar>
+              <w:top w:w="100.0" w:type="dxa"/>
+              <w:left w:w="100.0" w:type="dxa"/>
+              <w:bottom w:w="100.0" w:type="dxa"/>
+              <w:right w:w="100.0" w:type="dxa"/>
+            </w:tcMar>
+            <w:vAlign w:val="top"/>
+          </w:tcPr>
+          <w:p>
+            <w:pPr>
+              <w:widowControl w:val="0"/>
+              <w:spacing w:line="240" w:lineRule="auto"/>
+              <w:rPr/>
+            </w:pPr>
+            <w:r>
+              <w:rPr>
+                <w:rtl w:val="0"/>
+              </w:rPr>
+              <w:t xml:space="preserve">Tuna Kodal</w:t>
             </w:r>
           </w:p>
         </w:tc>
@@ -1418,34 +2091,8 @@
     </w:tbl>
     <w:p>
       <w:pPr>
-        <w:ind w:left="0" w:firstLine="0"/>
-        <w:rPr/>
-      </w:pPr>
-      <w:r>
-        <w:rPr>
-          <w:rtl w:val="0"/>
-        </w:rPr>
-      </w:r>
-    </w:p>
-    <w:p>
-      <w:pPr>
         <w:jc w:val="both"/>
         <w:rPr/>
-      </w:pPr>
-      <w:r>
-        <w:rPr>
-          <w:rtl w:val="0"/>
-        </w:rPr>
-        <w:t xml:space="preserve">(Instead of the table you can also put a trello board screenshot.)</w:t>
-      </w:r>
-    </w:p>
-    <w:p>
-      <w:pPr>
-        <w:jc w:val="both"/>
-        <w:rPr>
-          <w:sz w:val="32"/>
-          <w:szCs w:val="32"/>
-        </w:rPr>
       </w:pPr>
       <w:r>
         <w:rPr>
@@ -1527,6 +2174,7 @@
       <w:r>
         <w:rPr>
           <w:b w:val="1"/>
+          <w:bCs w:val="1"/>
           <w:rtl w:val="0"/>
         </w:rPr>
         <w:t xml:space="preserve">Description:</w:t>
@@ -1564,6 +2212,7 @@
         <w:rPr>
           <w:rFonts w:ascii="Arial" w:cs="Arial" w:eastAsia="Arial" w:hAnsi="Arial"/>
           <w:b w:val="1"/>
+          <w:bCs w:val="1"/>
           <w:color w:val="000000"/>
           <w:sz w:val="24"/>
           <w:szCs w:val="24"/>
@@ -1572,6 +2221,7 @@
       <w:r>
         <w:rPr>
           <w:b w:val="1"/>
+          <w:bCs w:val="1"/>
           <w:sz w:val="24"/>
           <w:szCs w:val="24"/>
           <w:rtl w:val="0"/>
@@ -1664,6 +2314,7 @@
         <w:ind w:left="2160" w:firstLine="0"/>
         <w:rPr>
           <w:b w:val="1"/>
+          <w:bCs w:val="1"/>
           <w:sz w:val="24"/>
           <w:szCs w:val="24"/>
         </w:rPr>
@@ -1684,6 +2335,7 @@
         <w:ind w:left="2160" w:hanging="360"/>
         <w:rPr>
           <w:b w:val="1"/>
+          <w:bCs w:val="1"/>
           <w:color w:val="000000"/>
           <w:sz w:val="24"/>
           <w:szCs w:val="24"/>
@@ -1692,6 +2344,7 @@
       <w:r>
         <w:rPr>
           <w:b w:val="1"/>
+          <w:bCs w:val="1"/>
           <w:sz w:val="24"/>
           <w:szCs w:val="24"/>
           <w:rtl w:val="0"/>
@@ -1745,6 +2398,7 @@
         <w:ind w:left="2160" w:hanging="360"/>
         <w:rPr>
           <w:b w:val="1"/>
+          <w:bCs w:val="1"/>
           <w:color w:val="000000"/>
           <w:sz w:val="24"/>
           <w:szCs w:val="24"/>
@@ -1753,6 +2407,7 @@
       <w:r>
         <w:rPr>
           <w:b w:val="1"/>
+          <w:bCs w:val="1"/>
           <w:rtl w:val="0"/>
         </w:rPr>
         <w:t xml:space="preserve">Description:</w:t>
@@ -1790,6 +2445,7 @@
         <w:rPr>
           <w:rFonts w:ascii="Arial" w:cs="Arial" w:eastAsia="Arial" w:hAnsi="Arial"/>
           <w:b w:val="1"/>
+          <w:bCs w:val="1"/>
           <w:color w:val="000000"/>
           <w:sz w:val="24"/>
           <w:szCs w:val="24"/>
@@ -1798,6 +2454,7 @@
       <w:r>
         <w:rPr>
           <w:b w:val="1"/>
+          <w:bCs w:val="1"/>
           <w:sz w:val="24"/>
           <w:szCs w:val="24"/>
           <w:rtl w:val="0"/>
@@ -1814,6 +2471,7 @@
         <w:ind w:left="2880" w:hanging="360"/>
         <w:rPr>
           <w:b w:val="1"/>
+          <w:bCs w:val="1"/>
           <w:sz w:val="24"/>
           <w:szCs w:val="24"/>
         </w:rPr>
@@ -1834,6 +2492,7 @@
         <w:ind w:left="2880" w:hanging="360"/>
         <w:rPr>
           <w:b w:val="1"/>
+          <w:bCs w:val="1"/>
           <w:sz w:val="24"/>
           <w:szCs w:val="24"/>
         </w:rPr>
@@ -1854,6 +2513,7 @@
         <w:ind w:left="2880" w:hanging="360"/>
         <w:rPr>
           <w:b w:val="1"/>
+          <w:bCs w:val="1"/>
           <w:sz w:val="24"/>
           <w:szCs w:val="24"/>
         </w:rPr>
@@ -1874,6 +2534,7 @@
         <w:ind w:left="2880" w:hanging="360"/>
         <w:rPr>
           <w:b w:val="1"/>
+          <w:bCs w:val="1"/>
           <w:sz w:val="24"/>
           <w:szCs w:val="24"/>
         </w:rPr>
@@ -1887,6 +2548,7 @@
       <w:r>
         <w:rPr>
           <w:b w:val="1"/>
+          <w:bCs w:val="1"/>
           <w:sz w:val="24"/>
           <w:szCs w:val="24"/>
           <w:rtl w:val="0"/>
@@ -1904,6 +2566,7 @@
         <w:ind w:left="2160" w:hanging="360"/>
         <w:rPr>
           <w:b w:val="1"/>
+          <w:bCs w:val="1"/>
           <w:color w:val="000000"/>
           <w:sz w:val="24"/>
           <w:szCs w:val="24"/>
@@ -1912,6 +2575,7 @@
       <w:r>
         <w:rPr>
           <w:b w:val="1"/>
+          <w:bCs w:val="1"/>
           <w:sz w:val="24"/>
           <w:szCs w:val="24"/>
           <w:rtl w:val="0"/>
@@ -1991,6 +2655,7 @@
         <w:ind w:left="2160" w:hanging="360"/>
         <w:rPr>
           <w:b w:val="1"/>
+          <w:bCs w:val="1"/>
           <w:sz w:val="26"/>
           <w:szCs w:val="26"/>
         </w:rPr>
@@ -1998,6 +2663,7 @@
       <w:r>
         <w:rPr>
           <w:b w:val="1"/>
+          <w:bCs w:val="1"/>
           <w:sz w:val="24"/>
           <w:szCs w:val="24"/>
           <w:rtl w:val="0"/>
@@ -2015,6 +2681,7 @@
       <w:r>
         <w:rPr>
           <w:b w:val="1"/>
+          <w:bCs w:val="1"/>
           <w:sz w:val="24"/>
           <w:szCs w:val="24"/>
           <w:rtl w:val="0"/>
@@ -2033,6 +2700,7 @@
         <w:rPr>
           <w:rFonts w:ascii="Arial" w:cs="Arial" w:eastAsia="Arial" w:hAnsi="Arial"/>
           <w:b w:val="1"/>
+          <w:bCs w:val="1"/>
           <w:color w:val="000000"/>
           <w:sz w:val="24"/>
           <w:szCs w:val="24"/>
@@ -2041,6 +2709,7 @@
       <w:r>
         <w:rPr>
           <w:b w:val="1"/>
+          <w:bCs w:val="1"/>
           <w:sz w:val="24"/>
           <w:szCs w:val="24"/>
           <w:rtl w:val="0"/>
@@ -2149,6 +2818,7 @@
         <w:ind w:left="2160" w:hanging="360"/>
         <w:rPr>
           <w:b w:val="1"/>
+          <w:bCs w:val="1"/>
           <w:color w:val="000000"/>
           <w:sz w:val="26"/>
           <w:szCs w:val="26"/>
@@ -2157,6 +2827,7 @@
       <w:r>
         <w:rPr>
           <w:b w:val="1"/>
+          <w:bCs w:val="1"/>
           <w:sz w:val="24"/>
           <w:szCs w:val="24"/>
           <w:rtl w:val="0"/>
@@ -2235,6 +2906,7 @@
         <w:rPr>
           <w:rFonts w:ascii="Arial" w:cs="Arial" w:eastAsia="Arial" w:hAnsi="Arial"/>
           <w:b w:val="1"/>
+          <w:bCs w:val="1"/>
           <w:color w:val="000000"/>
           <w:sz w:val="24"/>
           <w:szCs w:val="24"/>
@@ -2243,6 +2915,7 @@
       <w:r>
         <w:rPr>
           <w:b w:val="1"/>
+          <w:bCs w:val="1"/>
           <w:rtl w:val="0"/>
         </w:rPr>
         <w:t xml:space="preserve">Description:</w:t>
@@ -2270,6 +2943,7 @@
         <w:rPr>
           <w:rFonts w:ascii="Arial" w:cs="Arial" w:eastAsia="Arial" w:hAnsi="Arial"/>
           <w:b w:val="1"/>
+          <w:bCs w:val="1"/>
           <w:color w:val="000000"/>
           <w:sz w:val="24"/>
           <w:szCs w:val="24"/>
@@ -2278,6 +2952,7 @@
       <w:r>
         <w:rPr>
           <w:b w:val="1"/>
+          <w:bCs w:val="1"/>
           <w:sz w:val="24"/>
           <w:szCs w:val="24"/>
           <w:rtl w:val="0"/>
@@ -2387,6 +3062,7 @@
         <w:rPr>
           <w:rFonts w:ascii="Arial" w:cs="Arial" w:eastAsia="Arial" w:hAnsi="Arial"/>
           <w:b w:val="1"/>
+          <w:bCs w:val="1"/>
           <w:color w:val="000000"/>
           <w:sz w:val="24"/>
           <w:szCs w:val="24"/>
@@ -2395,6 +3071,7 @@
       <w:r>
         <w:rPr>
           <w:b w:val="1"/>
+          <w:bCs w:val="1"/>
           <w:sz w:val="24"/>
           <w:szCs w:val="24"/>
           <w:rtl w:val="0"/>
@@ -2451,6 +3128,7 @@
         <w:rPr>
           <w:rFonts w:ascii="Arial" w:cs="Arial" w:eastAsia="Arial" w:hAnsi="Arial"/>
           <w:b w:val="1"/>
+          <w:bCs w:val="1"/>
           <w:color w:val="000000"/>
           <w:sz w:val="24"/>
           <w:szCs w:val="24"/>
@@ -2459,6 +3137,7 @@
       <w:r>
         <w:rPr>
           <w:b w:val="1"/>
+          <w:bCs w:val="1"/>
           <w:rtl w:val="0"/>
         </w:rPr>
         <w:t xml:space="preserve">Description:</w:t>
@@ -2495,6 +3174,7 @@
         <w:rPr>
           <w:rFonts w:ascii="Arial" w:cs="Arial" w:eastAsia="Arial" w:hAnsi="Arial"/>
           <w:b w:val="1"/>
+          <w:bCs w:val="1"/>
           <w:color w:val="000000"/>
           <w:sz w:val="24"/>
           <w:szCs w:val="24"/>
@@ -2503,6 +3183,7 @@
       <w:r>
         <w:rPr>
           <w:b w:val="1"/>
+          <w:bCs w:val="1"/>
           <w:sz w:val="24"/>
           <w:szCs w:val="24"/>
           <w:rtl w:val="0"/>
@@ -2586,6 +3267,7 @@
         <w:rPr>
           <w:rFonts w:ascii="Arial" w:cs="Arial" w:eastAsia="Arial" w:hAnsi="Arial"/>
           <w:b w:val="1"/>
+          <w:bCs w:val="1"/>
           <w:color w:val="000000"/>
           <w:sz w:val="24"/>
           <w:szCs w:val="24"/>
@@ -2594,6 +3276,7 @@
       <w:r>
         <w:rPr>
           <w:b w:val="1"/>
+          <w:bCs w:val="1"/>
           <w:sz w:val="24"/>
           <w:szCs w:val="24"/>
           <w:rtl w:val="0"/>
@@ -2689,6 +3372,7 @@
         <w:rPr>
           <w:rFonts w:ascii="Arial" w:cs="Arial" w:eastAsia="Arial" w:hAnsi="Arial"/>
           <w:b w:val="1"/>
+          <w:bCs w:val="1"/>
           <w:color w:val="000000"/>
           <w:sz w:val="24"/>
           <w:szCs w:val="24"/>
@@ -2697,6 +3381,7 @@
       <w:r>
         <w:rPr>
           <w:b w:val="1"/>
+          <w:bCs w:val="1"/>
           <w:rtl w:val="0"/>
         </w:rPr>
         <w:t xml:space="preserve">Description:</w:t>
@@ -2725,6 +3410,7 @@
         <w:rPr>
           <w:rFonts w:ascii="Arial" w:cs="Arial" w:eastAsia="Arial" w:hAnsi="Arial"/>
           <w:b w:val="1"/>
+          <w:bCs w:val="1"/>
           <w:color w:val="000000"/>
           <w:sz w:val="24"/>
           <w:szCs w:val="24"/>
@@ -2733,6 +3419,7 @@
       <w:r>
         <w:rPr>
           <w:b w:val="1"/>
+          <w:bCs w:val="1"/>
           <w:sz w:val="24"/>
           <w:szCs w:val="24"/>
           <w:rtl w:val="0"/>
@@ -2847,6 +3534,7 @@
         <w:rPr>
           <w:rFonts w:ascii="Arial" w:cs="Arial" w:eastAsia="Arial" w:hAnsi="Arial"/>
           <w:b w:val="1"/>
+          <w:bCs w:val="1"/>
           <w:color w:val="000000"/>
           <w:sz w:val="24"/>
           <w:szCs w:val="24"/>
@@ -2855,6 +3543,7 @@
       <w:r>
         <w:rPr>
           <w:b w:val="1"/>
+          <w:bCs w:val="1"/>
           <w:sz w:val="24"/>
           <w:szCs w:val="24"/>
           <w:rtl w:val="0"/>
@@ -2908,6 +3597,7 @@
         <w:ind w:left="2160" w:hanging="360"/>
         <w:rPr>
           <w:b w:val="1"/>
+          <w:bCs w:val="1"/>
           <w:sz w:val="24"/>
           <w:szCs w:val="24"/>
         </w:rPr>
@@ -2915,6 +3605,7 @@
       <w:r>
         <w:rPr>
           <w:b w:val="1"/>
+          <w:bCs w:val="1"/>
           <w:rtl w:val="0"/>
         </w:rPr>
         <w:t xml:space="preserve">Description:</w:t>
@@ -2937,6 +3628,7 @@
         <w:rPr>
           <w:rFonts w:ascii="Arial" w:cs="Arial" w:eastAsia="Arial" w:hAnsi="Arial"/>
           <w:b w:val="1"/>
+          <w:bCs w:val="1"/>
           <w:color w:val="000000"/>
           <w:sz w:val="24"/>
           <w:szCs w:val="24"/>
@@ -2945,6 +3637,7 @@
       <w:r>
         <w:rPr>
           <w:b w:val="1"/>
+          <w:bCs w:val="1"/>
           <w:sz w:val="24"/>
           <w:szCs w:val="24"/>
           <w:rtl w:val="0"/>
@@ -3029,6 +3722,7 @@
         <w:rPr>
           <w:rFonts w:ascii="Arial" w:cs="Arial" w:eastAsia="Arial" w:hAnsi="Arial"/>
           <w:b w:val="1"/>
+          <w:bCs w:val="1"/>
           <w:color w:val="000000"/>
           <w:sz w:val="24"/>
           <w:szCs w:val="24"/>
@@ -3037,6 +3731,7 @@
       <w:r>
         <w:rPr>
           <w:b w:val="1"/>
+          <w:bCs w:val="1"/>
           <w:sz w:val="24"/>
           <w:szCs w:val="24"/>
           <w:rtl w:val="0"/>
@@ -3062,6 +3757,7 @@
       <w:r>
         <w:rPr>
           <w:b w:val="1"/>
+          <w:bCs w:val="1"/>
           <w:rtl w:val="0"/>
         </w:rPr>
         <w:t xml:space="preserve">Current Progress:</w:t>
@@ -3085,6 +3781,7 @@
       <w:r>
         <w:rPr>
           <w:b w:val="1"/>
+          <w:bCs w:val="1"/>
           <w:rtl w:val="0"/>
         </w:rPr>
         <w:t xml:space="preserve">Blockers:</w:t>
@@ -3108,6 +3805,7 @@
       <w:r>
         <w:rPr>
           <w:b w:val="1"/>
+          <w:bCs w:val="1"/>
           <w:rtl w:val="0"/>
         </w:rPr>
         <w:t xml:space="preserve">Actions Taken:</w:t>
@@ -3375,6 +4073,7 @@
             <w:r>
               <w:rPr>
                 <w:b w:val="1"/>
+                <w:bCs w:val="1"/>
                 <w:rtl w:val="0"/>
               </w:rPr>
               <w:t xml:space="preserve">Title</w:t>
@@ -3406,6 +4105,7 @@
             <w:r>
               <w:rPr>
                 <w:b w:val="1"/>
+                <w:bCs w:val="1"/>
                 <w:rtl w:val="0"/>
               </w:rPr>
               <w:t xml:space="preserve">Story Points</w:t>
@@ -3437,6 +4137,7 @@
             <w:r>
               <w:rPr>
                 <w:b w:val="1"/>
+                <w:bCs w:val="1"/>
                 <w:rtl w:val="0"/>
               </w:rPr>
               <w:t xml:space="preserve">Assignee</w:t>
@@ -7332,6 +8033,7 @@
     </w:pPr>
     <w:rPr>
       <w:b w:val="0"/>
+      <w:bCs w:val="0"/>
       <w:sz w:val="32"/>
       <w:szCs w:val="32"/>
     </w:rPr>
@@ -7399,6 +8101,7 @@
     </w:pPr>
     <w:rPr>
       <w:i w:val="1"/>
+      <w:iCs w:val="1"/>
       <w:color w:val="666666"/>
       <w:sz w:val="22"/>
       <w:szCs w:val="22"/>
@@ -7432,6 +8135,7 @@
     <w:rPr>
       <w:rFonts w:ascii="Arial" w:cs="Arial" w:eastAsia="Arial" w:hAnsi="Arial"/>
       <w:i w:val="0"/>
+      <w:iCs w:val="0"/>
       <w:color w:val="666666"/>
       <w:sz w:val="30"/>
       <w:szCs w:val="30"/>

</xml_diff>